<commit_message>
Final Cancer Prediction Model
</commit_message>
<xml_diff>
--- a/Python/Variable_List.docx
+++ b/Python/Variable_List.docx
@@ -27,144 +27,99 @@
     </w:p>
     <w:p>
       <w:r>
-        <w:t>MCQ371D – Are You Now Reducing Fat in Your Diet?</w:t>
-      </w:r>
-    </w:p>
-    <w:p>
-      <w:r>
-        <w:t>PUQ110 – Have You Used Products to Kill Weeds?</w:t>
-      </w:r>
-    </w:p>
-    <w:p>
-      <w:r>
-        <w:t xml:space="preserve">HUQ051 – Number of Times You Have Received Scheduled Healthcare in the Past Year? </w:t>
-      </w:r>
-    </w:p>
-    <w:p>
-      <w:pPr>
+        <w:t xml:space="preserve">MCQ560 – Have You Ever Had </w:t>
+      </w:r>
+      <w:proofErr w:type="spellStart"/>
+      <w:r>
+        <w:t>GallBladder</w:t>
+      </w:r>
+      <w:proofErr w:type="spellEnd"/>
+      <w:r>
+        <w:t xml:space="preserve"> Surgery?</w:t>
+      </w:r>
+    </w:p>
+    <w:p>
+      <w:r>
+        <w:t>MCQ371D</w:t>
+      </w:r>
+      <w:r>
+        <w:t xml:space="preserve"> </w:t>
+      </w:r>
+      <w:r>
+        <w:t xml:space="preserve">– Are </w:t>
+      </w:r>
+      <w:r>
+        <w:t xml:space="preserve">you </w:t>
+      </w:r>
+      <w:r>
+        <w:t>watching your weight?</w:t>
+      </w:r>
+    </w:p>
+    <w:p>
+      <w:r>
+        <w:t>HUQ071 – Were you a Patient in Hospital Overnight? Not including emergency Room</w:t>
+      </w:r>
+    </w:p>
+    <w:p>
+      <w:r>
+        <w:t>OHQ033 – Main Reason for Visiting Dentist?</w:t>
+      </w:r>
+    </w:p>
+    <w:p>
+      <w:r>
+        <w:t>MCQ092 – Received Blood Transfusion</w:t>
+      </w:r>
+      <w:r>
+        <w:t>?</w:t>
+      </w:r>
+    </w:p>
+    <w:p>
+      <w:r>
+        <w:t xml:space="preserve">SMQ020 – Have You Smoked </w:t>
+      </w:r>
+      <w:proofErr w:type="spellStart"/>
+      <w:r>
+        <w:t>Atleast</w:t>
+      </w:r>
+      <w:proofErr w:type="spellEnd"/>
+      <w:r>
+        <w:t xml:space="preserve"> 100 Cigarettes?</w:t>
+      </w:r>
+    </w:p>
+    <w:p>
+      <w:r>
+        <w:t xml:space="preserve">DPQ040 </w:t>
+      </w:r>
+      <w:r>
+        <w:t>–</w:t>
+      </w:r>
+      <w:r>
+        <w:t xml:space="preserve"> </w:t>
+      </w:r>
+      <w:r>
+        <w:t>Over the Last Two Weeks have You Felt Tired or Had Little Energy?</w:t>
+      </w:r>
+    </w:p>
+    <w:p>
+      <w:r>
+        <w:t xml:space="preserve">PUQ110 </w:t>
+      </w:r>
+      <w:r>
+        <w:t>–</w:t>
+      </w:r>
+      <w:r>
+        <w:t xml:space="preserve"> </w:t>
+      </w:r>
+      <w:r>
+        <w:t>Any Chemical Products Used to Kill Weeds?</w:t>
+      </w:r>
+      <w:r>
         <w:rPr>
           <w:color w:val="FF0000"/>
         </w:rPr>
-      </w:pPr>
-      <w:r>
-        <w:rPr>
-          <w:color w:val="FF0000"/>
-        </w:rPr>
-        <w:t>INDFMMPI – Family Monthly Poverty Level Index</w:t>
-      </w:r>
-    </w:p>
-    <w:p>
-      <w:r>
-        <w:t>OHQ835 – Do you think you might have Gum Disease?</w:t>
-      </w:r>
-    </w:p>
-    <w:p>
-      <w:r>
-        <w:t>MCQ092 – Have You Ever Received a Blood Transfusion?</w:t>
-      </w:r>
-    </w:p>
-    <w:p>
-      <w:pPr>
-        <w:rPr>
-          <w:color w:val="FF0000"/>
-        </w:rPr>
-      </w:pPr>
-      <w:r>
-        <w:rPr>
-          <w:color w:val="FF0000"/>
-        </w:rPr>
-        <w:t>OHQ770 – In the Past Year, was there a time where you needed Dental Care but could not get it?</w:t>
-      </w:r>
-    </w:p>
-    <w:p>
-      <w:pPr>
-        <w:rPr>
-          <w:color w:val="FF0000"/>
-        </w:rPr>
-      </w:pPr>
-      <w:r>
-        <w:rPr>
-          <w:color w:val="FF0000"/>
-        </w:rPr>
-        <w:t>OHQ860 – Have you ever had Bone Loss Around your Teeth?</w:t>
-      </w:r>
-    </w:p>
-    <w:p>
-      <w:r>
-        <w:t>ALQ121 – In the Past 12 Months, how Often Have you Had an Alcoholic Drink?</w:t>
-      </w:r>
-    </w:p>
-    <w:p>
-      <w:r>
-        <w:t>DBQ235B – How Often did you Drink Milk between the Ages of 13 and 17?</w:t>
-      </w:r>
-    </w:p>
-    <w:p>
-      <w:pPr>
-        <w:rPr>
-          <w:color w:val="FF0000"/>
-        </w:rPr>
-      </w:pPr>
-      <w:r>
-        <w:rPr>
-          <w:color w:val="FF0000"/>
-        </w:rPr>
-        <w:t>DLQ140 – How often do you feel depressed?</w:t>
-      </w:r>
-    </w:p>
-    <w:p>
-      <w:pPr>
-        <w:rPr>
-          <w:color w:val="FF0000"/>
-        </w:rPr>
-      </w:pPr>
-      <w:r>
-        <w:rPr>
-          <w:color w:val="FF0000"/>
-        </w:rPr>
-        <w:t>DBD900 – Number of Meals from a Fast Food or Pizza Place Per Week?</w:t>
-      </w:r>
-    </w:p>
-    <w:p>
-      <w:pPr>
-        <w:rPr>
-          <w:color w:val="FF0000"/>
-        </w:rPr>
-      </w:pPr>
-      <w:r>
-        <w:rPr>
-          <w:color w:val="FF0000"/>
-        </w:rPr>
-        <w:t>DBQ229 – Do you Drink Milk 5 or more Times per Week?</w:t>
-      </w:r>
-    </w:p>
-    <w:p>
-      <w:pPr>
-        <w:rPr>
-          <w:color w:val="FF0000"/>
-        </w:rPr>
-      </w:pPr>
-      <w:r>
-        <w:rPr>
-          <w:color w:val="FF0000"/>
-        </w:rPr>
-        <w:t>KIQ480 – How many times do you Urinate in a night?</w:t>
-      </w:r>
-    </w:p>
-    <w:p>
-      <w:pPr>
-        <w:rPr>
-          <w:color w:val="FF0000"/>
-        </w:rPr>
-      </w:pPr>
-      <w:r>
-        <w:rPr>
-          <w:color w:val="FF0000"/>
-        </w:rPr>
-        <w:t>INQ140 – Do you Receive Interest</w:t>
-      </w:r>
-    </w:p>
-    <w:p/>
+        <w:t xml:space="preserve"> </w:t>
+      </w:r>
+    </w:p>
     <w:sectPr>
       <w:pgSz w:w="12240" w:h="15840"/>
       <w:pgMar w:top="1440" w:right="1440" w:bottom="1440" w:left="1440" w:header="720" w:footer="720" w:gutter="0"/>

</xml_diff>